<commit_message>
bug fix in the template
</commit_message>
<xml_diff>
--- a/Document-Templates/SoftUni-Svetlina-Document-Template-EN-Feb-2021.docx
+++ b/Document-Templates/SoftUni-Svetlina-Document-Template-EN-Feb-2021.docx
@@ -1,6 +1,6 @@
 
 <file path=word/document.xml><?xml version="1.0" encoding="utf-8"?>
-<w:document xmlns:wpc="http://schemas.microsoft.com/office/word/2010/wordprocessingCanvas" xmlns:cx="http://schemas.microsoft.com/office/drawing/2014/chartex" xmlns:cx1="http://schemas.microsoft.com/office/drawing/2015/9/8/chartex" xmlns:cx2="http://schemas.microsoft.com/office/drawing/2015/10/21/chartex" xmlns:cx3="http://schemas.microsoft.com/office/drawing/2016/5/9/chartex" xmlns:cx4="http://schemas.microsoft.com/office/drawing/2016/5/10/chartex" xmlns:cx5="http://schemas.microsoft.com/office/drawing/2016/5/11/chartex" xmlns:cx6="http://schemas.microsoft.com/office/drawing/2016/5/12/chartex" xmlns:cx7="http://schemas.microsoft.com/office/drawing/2016/5/13/chartex" xmlns:cx8="http://schemas.microsoft.com/office/drawing/2016/5/14/chartex" xmlns:mc="http://schemas.openxmlformats.org/markup-compatibility/2006" xmlns:aink="http://schemas.microsoft.com/office/drawing/2016/ink" xmlns:am3d="http://schemas.microsoft.com/office/drawing/2017/model3d" xmlns:o="urn:schemas-microsoft-com:office:office" xmlns:r="http://schemas.openxmlformats.org/officeDocument/2006/relationships" xmlns:m="http://schemas.openxmlformats.org/officeDocument/2006/math" xmlns:v="urn:schemas-microsoft-com:vml" xmlns:wp14="http://schemas.microsoft.com/office/word/2010/wordprocessingDrawing" xmlns:wp="http://schemas.openxmlformats.org/drawingml/2006/wordprocessingDrawing" xmlns:w10="urn:schemas-microsoft-com:office:word" xmlns:w="http://schemas.openxmlformats.org/wordprocessingml/2006/main" xmlns:w14="http://schemas.microsoft.com/office/word/2010/wordml" xmlns:w15="http://schemas.microsoft.com/office/word/2012/wordml" xmlns:w16cex="http://schemas.microsoft.com/office/word/2018/wordml/cex" xmlns:w16cid="http://schemas.microsoft.com/office/word/2016/wordml/cid" xmlns:w16="http://schemas.microsoft.com/office/word/2018/wordml" xmlns:w16se="http://schemas.microsoft.com/office/word/2015/wordml/symex" xmlns:wpg="http://schemas.microsoft.com/office/word/2010/wordprocessingGroup" xmlns:wpi="http://schemas.microsoft.com/office/word/2010/wordprocessingInk" xmlns:wne="http://schemas.microsoft.com/office/word/2006/wordml" xmlns:wps="http://schemas.microsoft.com/office/word/2010/wordprocessingShape" mc:Ignorable="w14 w15 w16se w16cid w16 w16cex wp14">
+<w:document xmlns:wpc="http://schemas.microsoft.com/office/word/2010/wordprocessingCanvas" xmlns:cx="http://schemas.microsoft.com/office/drawing/2014/chartex" xmlns:cx1="http://schemas.microsoft.com/office/drawing/2015/9/8/chartex" xmlns:cx2="http://schemas.microsoft.com/office/drawing/2015/10/21/chartex" xmlns:cx3="http://schemas.microsoft.com/office/drawing/2016/5/9/chartex" xmlns:cx4="http://schemas.microsoft.com/office/drawing/2016/5/10/chartex" xmlns:cx5="http://schemas.microsoft.com/office/drawing/2016/5/11/chartex" xmlns:cx6="http://schemas.microsoft.com/office/drawing/2016/5/12/chartex" xmlns:cx7="http://schemas.microsoft.com/office/drawing/2016/5/13/chartex" xmlns:cx8="http://schemas.microsoft.com/office/drawing/2016/5/14/chartex" xmlns:mc="http://schemas.openxmlformats.org/markup-compatibility/2006" xmlns:aink="http://schemas.microsoft.com/office/drawing/2016/ink" xmlns:am3d="http://schemas.microsoft.com/office/drawing/2017/model3d" xmlns:o="urn:schemas-microsoft-com:office:office" xmlns:r="http://schemas.openxmlformats.org/officeDocument/2006/relationships" xmlns:m="http://schemas.openxmlformats.org/officeDocument/2006/math" xmlns:v="urn:schemas-microsoft-com:vml" xmlns:wp14="http://schemas.microsoft.com/office/word/2010/wordprocessingDrawing" xmlns:wp="http://schemas.openxmlformats.org/drawingml/2006/wordprocessingDrawing" xmlns:w10="urn:schemas-microsoft-com:office:word" xmlns:w="http://schemas.openxmlformats.org/wordprocessingml/2006/main" xmlns:w14="http://schemas.microsoft.com/office/word/2010/wordml" xmlns:w15="http://schemas.microsoft.com/office/word/2012/wordml" xmlns:w16cex="http://schemas.microsoft.com/office/word/2018/wordml/cex" xmlns:w16cid="http://schemas.microsoft.com/office/word/2016/wordml/cid" xmlns:w16="http://schemas.microsoft.com/office/word/2018/wordml" xmlns:w16sdtdh="http://schemas.microsoft.com/office/word/2020/wordml/sdtdatahash" xmlns:w16se="http://schemas.microsoft.com/office/word/2015/wordml/symex" xmlns:wpg="http://schemas.microsoft.com/office/word/2010/wordprocessingGroup" xmlns:wpi="http://schemas.microsoft.com/office/word/2010/wordprocessingInk" xmlns:wne="http://schemas.microsoft.com/office/word/2006/wordml" xmlns:wps="http://schemas.microsoft.com/office/word/2010/wordprocessingShape" mc:Ignorable="w14 w15 w16se w16cid w16 w16cex w16sdtdh wp14">
   <w:body>
     <w:p>
       <w:pPr>
@@ -1289,14 +1289,7 @@
           <w:noProof/>
           <w:lang w:val="en-GB"/>
         </w:rPr>
-        <w:t xml:space="preserve">, </w:t>
-      </w:r>
-      <w:r>
-        <w:rPr>
-          <w:noProof/>
-          <w:lang w:val="en-GB"/>
-        </w:rPr>
-        <w:t>on the next line</w:t>
+        <w:t>, on the next line</w:t>
       </w:r>
       <w:r>
         <w:rPr>
@@ -7710,7 +7703,7 @@
 </file>
 
 <file path=word/endnotes.xml><?xml version="1.0" encoding="utf-8"?>
-<w:endnotes xmlns:wpc="http://schemas.microsoft.com/office/word/2010/wordprocessingCanvas" xmlns:cx="http://schemas.microsoft.com/office/drawing/2014/chartex" xmlns:cx1="http://schemas.microsoft.com/office/drawing/2015/9/8/chartex" xmlns:cx2="http://schemas.microsoft.com/office/drawing/2015/10/21/chartex" xmlns:cx3="http://schemas.microsoft.com/office/drawing/2016/5/9/chartex" xmlns:cx4="http://schemas.microsoft.com/office/drawing/2016/5/10/chartex" xmlns:cx5="http://schemas.microsoft.com/office/drawing/2016/5/11/chartex" xmlns:cx6="http://schemas.microsoft.com/office/drawing/2016/5/12/chartex" xmlns:cx7="http://schemas.microsoft.com/office/drawing/2016/5/13/chartex" xmlns:cx8="http://schemas.microsoft.com/office/drawing/2016/5/14/chartex" xmlns:mc="http://schemas.openxmlformats.org/markup-compatibility/2006" xmlns:aink="http://schemas.microsoft.com/office/drawing/2016/ink" xmlns:am3d="http://schemas.microsoft.com/office/drawing/2017/model3d" xmlns:o="urn:schemas-microsoft-com:office:office" xmlns:r="http://schemas.openxmlformats.org/officeDocument/2006/relationships" xmlns:m="http://schemas.openxmlformats.org/officeDocument/2006/math" xmlns:v="urn:schemas-microsoft-com:vml" xmlns:wp14="http://schemas.microsoft.com/office/word/2010/wordprocessingDrawing" xmlns:wp="http://schemas.openxmlformats.org/drawingml/2006/wordprocessingDrawing" xmlns:w10="urn:schemas-microsoft-com:office:word" xmlns:w="http://schemas.openxmlformats.org/wordprocessingml/2006/main" xmlns:w14="http://schemas.microsoft.com/office/word/2010/wordml" xmlns:w15="http://schemas.microsoft.com/office/word/2012/wordml" xmlns:w16cex="http://schemas.microsoft.com/office/word/2018/wordml/cex" xmlns:w16cid="http://schemas.microsoft.com/office/word/2016/wordml/cid" xmlns:w16="http://schemas.microsoft.com/office/word/2018/wordml" xmlns:w16se="http://schemas.microsoft.com/office/word/2015/wordml/symex" xmlns:wpg="http://schemas.microsoft.com/office/word/2010/wordprocessingGroup" xmlns:wpi="http://schemas.microsoft.com/office/word/2010/wordprocessingInk" xmlns:wne="http://schemas.microsoft.com/office/word/2006/wordml" xmlns:wps="http://schemas.microsoft.com/office/word/2010/wordprocessingShape" mc:Ignorable="w14 w15 w16se w16cid w16 w16cex wp14">
+<w:endnotes xmlns:wpc="http://schemas.microsoft.com/office/word/2010/wordprocessingCanvas" xmlns:cx="http://schemas.microsoft.com/office/drawing/2014/chartex" xmlns:cx1="http://schemas.microsoft.com/office/drawing/2015/9/8/chartex" xmlns:cx2="http://schemas.microsoft.com/office/drawing/2015/10/21/chartex" xmlns:cx3="http://schemas.microsoft.com/office/drawing/2016/5/9/chartex" xmlns:cx4="http://schemas.microsoft.com/office/drawing/2016/5/10/chartex" xmlns:cx5="http://schemas.microsoft.com/office/drawing/2016/5/11/chartex" xmlns:cx6="http://schemas.microsoft.com/office/drawing/2016/5/12/chartex" xmlns:cx7="http://schemas.microsoft.com/office/drawing/2016/5/13/chartex" xmlns:cx8="http://schemas.microsoft.com/office/drawing/2016/5/14/chartex" xmlns:mc="http://schemas.openxmlformats.org/markup-compatibility/2006" xmlns:aink="http://schemas.microsoft.com/office/drawing/2016/ink" xmlns:am3d="http://schemas.microsoft.com/office/drawing/2017/model3d" xmlns:o="urn:schemas-microsoft-com:office:office" xmlns:r="http://schemas.openxmlformats.org/officeDocument/2006/relationships" xmlns:m="http://schemas.openxmlformats.org/officeDocument/2006/math" xmlns:v="urn:schemas-microsoft-com:vml" xmlns:wp14="http://schemas.microsoft.com/office/word/2010/wordprocessingDrawing" xmlns:wp="http://schemas.openxmlformats.org/drawingml/2006/wordprocessingDrawing" xmlns:w10="urn:schemas-microsoft-com:office:word" xmlns:w="http://schemas.openxmlformats.org/wordprocessingml/2006/main" xmlns:w14="http://schemas.microsoft.com/office/word/2010/wordml" xmlns:w15="http://schemas.microsoft.com/office/word/2012/wordml" xmlns:w16cex="http://schemas.microsoft.com/office/word/2018/wordml/cex" xmlns:w16cid="http://schemas.microsoft.com/office/word/2016/wordml/cid" xmlns:w16="http://schemas.microsoft.com/office/word/2018/wordml" xmlns:w16sdtdh="http://schemas.microsoft.com/office/word/2020/wordml/sdtdatahash" xmlns:w16se="http://schemas.microsoft.com/office/word/2015/wordml/symex" xmlns:wpg="http://schemas.microsoft.com/office/word/2010/wordprocessingGroup" xmlns:wpi="http://schemas.microsoft.com/office/word/2010/wordprocessingInk" xmlns:wne="http://schemas.microsoft.com/office/word/2006/wordml" xmlns:wps="http://schemas.microsoft.com/office/word/2010/wordprocessingShape" mc:Ignorable="w14 w15 w16se w16cid w16 w16cex w16sdtdh wp14">
   <w:endnote w:type="separator" w:id="-1">
     <w:p>
       <w:pPr>
@@ -7735,7 +7728,7 @@
 </file>
 
 <file path=word/footer1.xml><?xml version="1.0" encoding="utf-8"?>
-<w:ftr xmlns:wpc="http://schemas.microsoft.com/office/word/2010/wordprocessingCanvas" xmlns:cx="http://schemas.microsoft.com/office/drawing/2014/chartex" xmlns:cx1="http://schemas.microsoft.com/office/drawing/2015/9/8/chartex" xmlns:cx2="http://schemas.microsoft.com/office/drawing/2015/10/21/chartex" xmlns:cx3="http://schemas.microsoft.com/office/drawing/2016/5/9/chartex" xmlns:cx4="http://schemas.microsoft.com/office/drawing/2016/5/10/chartex" xmlns:cx5="http://schemas.microsoft.com/office/drawing/2016/5/11/chartex" xmlns:cx6="http://schemas.microsoft.com/office/drawing/2016/5/12/chartex" xmlns:cx7="http://schemas.microsoft.com/office/drawing/2016/5/13/chartex" xmlns:cx8="http://schemas.microsoft.com/office/drawing/2016/5/14/chartex" xmlns:mc="http://schemas.openxmlformats.org/markup-compatibility/2006" xmlns:aink="http://schemas.microsoft.com/office/drawing/2016/ink" xmlns:am3d="http://schemas.microsoft.com/office/drawing/2017/model3d" xmlns:o="urn:schemas-microsoft-com:office:office" xmlns:r="http://schemas.openxmlformats.org/officeDocument/2006/relationships" xmlns:m="http://schemas.openxmlformats.org/officeDocument/2006/math" xmlns:v="urn:schemas-microsoft-com:vml" xmlns:wp14="http://schemas.microsoft.com/office/word/2010/wordprocessingDrawing" xmlns:wp="http://schemas.openxmlformats.org/drawingml/2006/wordprocessingDrawing" xmlns:w10="urn:schemas-microsoft-com:office:word" xmlns:w="http://schemas.openxmlformats.org/wordprocessingml/2006/main" xmlns:w14="http://schemas.microsoft.com/office/word/2010/wordml" xmlns:w15="http://schemas.microsoft.com/office/word/2012/wordml" xmlns:w16cex="http://schemas.microsoft.com/office/word/2018/wordml/cex" xmlns:w16cid="http://schemas.microsoft.com/office/word/2016/wordml/cid" xmlns:w16="http://schemas.microsoft.com/office/word/2018/wordml" xmlns:w16se="http://schemas.microsoft.com/office/word/2015/wordml/symex" xmlns:wpg="http://schemas.microsoft.com/office/word/2010/wordprocessingGroup" xmlns:wpi="http://schemas.microsoft.com/office/word/2010/wordprocessingInk" xmlns:wne="http://schemas.microsoft.com/office/word/2006/wordml" xmlns:wps="http://schemas.microsoft.com/office/word/2010/wordprocessingShape" mc:Ignorable="w14 w15 w16se w16cid w16 w16cex wp14">
+<w:ftr xmlns:wpc="http://schemas.microsoft.com/office/word/2010/wordprocessingCanvas" xmlns:cx="http://schemas.microsoft.com/office/drawing/2014/chartex" xmlns:cx1="http://schemas.microsoft.com/office/drawing/2015/9/8/chartex" xmlns:cx2="http://schemas.microsoft.com/office/drawing/2015/10/21/chartex" xmlns:cx3="http://schemas.microsoft.com/office/drawing/2016/5/9/chartex" xmlns:cx4="http://schemas.microsoft.com/office/drawing/2016/5/10/chartex" xmlns:cx5="http://schemas.microsoft.com/office/drawing/2016/5/11/chartex" xmlns:cx6="http://schemas.microsoft.com/office/drawing/2016/5/12/chartex" xmlns:cx7="http://schemas.microsoft.com/office/drawing/2016/5/13/chartex" xmlns:cx8="http://schemas.microsoft.com/office/drawing/2016/5/14/chartex" xmlns:mc="http://schemas.openxmlformats.org/markup-compatibility/2006" xmlns:aink="http://schemas.microsoft.com/office/drawing/2016/ink" xmlns:am3d="http://schemas.microsoft.com/office/drawing/2017/model3d" xmlns:o="urn:schemas-microsoft-com:office:office" xmlns:r="http://schemas.openxmlformats.org/officeDocument/2006/relationships" xmlns:m="http://schemas.openxmlformats.org/officeDocument/2006/math" xmlns:v="urn:schemas-microsoft-com:vml" xmlns:wp14="http://schemas.microsoft.com/office/word/2010/wordprocessingDrawing" xmlns:wp="http://schemas.openxmlformats.org/drawingml/2006/wordprocessingDrawing" xmlns:w10="urn:schemas-microsoft-com:office:word" xmlns:w="http://schemas.openxmlformats.org/wordprocessingml/2006/main" xmlns:w14="http://schemas.microsoft.com/office/word/2010/wordml" xmlns:w15="http://schemas.microsoft.com/office/word/2012/wordml" xmlns:w16cex="http://schemas.microsoft.com/office/word/2018/wordml/cex" xmlns:w16cid="http://schemas.microsoft.com/office/word/2016/wordml/cid" xmlns:w16="http://schemas.microsoft.com/office/word/2018/wordml" xmlns:w16sdtdh="http://schemas.microsoft.com/office/word/2020/wordml/sdtdatahash" xmlns:w16se="http://schemas.microsoft.com/office/word/2015/wordml/symex" xmlns:wpg="http://schemas.microsoft.com/office/word/2010/wordprocessingGroup" xmlns:wpi="http://schemas.microsoft.com/office/word/2010/wordprocessingInk" xmlns:wne="http://schemas.microsoft.com/office/word/2006/wordml" xmlns:wps="http://schemas.microsoft.com/office/word/2010/wordprocessingShape" mc:Ignorable="w14 w15 w16se w16cid w16 w16cex w16sdtdh wp14">
   <w:p>
     <w:pPr>
       <w:pStyle w:val="Footer"/>
@@ -7829,15 +7822,7 @@
                               <w:szCs w:val="17"/>
                               <w:lang w:val="bg-BG"/>
                             </w:rPr>
-                            <w:t>.</w:t>
-                          </w:r>
-                          <w:r>
-                            <w:rPr>
-                              <w:sz w:val="17"/>
-                              <w:szCs w:val="17"/>
-                              <w:lang w:val="bg-BG"/>
-                            </w:rPr>
-                            <w:t xml:space="preserve"> </w:t>
+                            <w:t xml:space="preserve">. </w:t>
                           </w:r>
                           <w:r>
                             <w:rPr>
@@ -8020,7 +8005,7 @@
 </file>
 
 <file path=word/footnotes.xml><?xml version="1.0" encoding="utf-8"?>
-<w:footnotes xmlns:wpc="http://schemas.microsoft.com/office/word/2010/wordprocessingCanvas" xmlns:cx="http://schemas.microsoft.com/office/drawing/2014/chartex" xmlns:cx1="http://schemas.microsoft.com/office/drawing/2015/9/8/chartex" xmlns:cx2="http://schemas.microsoft.com/office/drawing/2015/10/21/chartex" xmlns:cx3="http://schemas.microsoft.com/office/drawing/2016/5/9/chartex" xmlns:cx4="http://schemas.microsoft.com/office/drawing/2016/5/10/chartex" xmlns:cx5="http://schemas.microsoft.com/office/drawing/2016/5/11/chartex" xmlns:cx6="http://schemas.microsoft.com/office/drawing/2016/5/12/chartex" xmlns:cx7="http://schemas.microsoft.com/office/drawing/2016/5/13/chartex" xmlns:cx8="http://schemas.microsoft.com/office/drawing/2016/5/14/chartex" xmlns:mc="http://schemas.openxmlformats.org/markup-compatibility/2006" xmlns:aink="http://schemas.microsoft.com/office/drawing/2016/ink" xmlns:am3d="http://schemas.microsoft.com/office/drawing/2017/model3d" xmlns:o="urn:schemas-microsoft-com:office:office" xmlns:r="http://schemas.openxmlformats.org/officeDocument/2006/relationships" xmlns:m="http://schemas.openxmlformats.org/officeDocument/2006/math" xmlns:v="urn:schemas-microsoft-com:vml" xmlns:wp14="http://schemas.microsoft.com/office/word/2010/wordprocessingDrawing" xmlns:wp="http://schemas.openxmlformats.org/drawingml/2006/wordprocessingDrawing" xmlns:w10="urn:schemas-microsoft-com:office:word" xmlns:w="http://schemas.openxmlformats.org/wordprocessingml/2006/main" xmlns:w14="http://schemas.microsoft.com/office/word/2010/wordml" xmlns:w15="http://schemas.microsoft.com/office/word/2012/wordml" xmlns:w16cex="http://schemas.microsoft.com/office/word/2018/wordml/cex" xmlns:w16cid="http://schemas.microsoft.com/office/word/2016/wordml/cid" xmlns:w16="http://schemas.microsoft.com/office/word/2018/wordml" xmlns:w16se="http://schemas.microsoft.com/office/word/2015/wordml/symex" xmlns:wpg="http://schemas.microsoft.com/office/word/2010/wordprocessingGroup" xmlns:wpi="http://schemas.microsoft.com/office/word/2010/wordprocessingInk" xmlns:wne="http://schemas.microsoft.com/office/word/2006/wordml" xmlns:wps="http://schemas.microsoft.com/office/word/2010/wordprocessingShape" mc:Ignorable="w14 w15 w16se w16cid w16 w16cex wp14">
+<w:footnotes xmlns:wpc="http://schemas.microsoft.com/office/word/2010/wordprocessingCanvas" xmlns:cx="http://schemas.microsoft.com/office/drawing/2014/chartex" xmlns:cx1="http://schemas.microsoft.com/office/drawing/2015/9/8/chartex" xmlns:cx2="http://schemas.microsoft.com/office/drawing/2015/10/21/chartex" xmlns:cx3="http://schemas.microsoft.com/office/drawing/2016/5/9/chartex" xmlns:cx4="http://schemas.microsoft.com/office/drawing/2016/5/10/chartex" xmlns:cx5="http://schemas.microsoft.com/office/drawing/2016/5/11/chartex" xmlns:cx6="http://schemas.microsoft.com/office/drawing/2016/5/12/chartex" xmlns:cx7="http://schemas.microsoft.com/office/drawing/2016/5/13/chartex" xmlns:cx8="http://schemas.microsoft.com/office/drawing/2016/5/14/chartex" xmlns:mc="http://schemas.openxmlformats.org/markup-compatibility/2006" xmlns:aink="http://schemas.microsoft.com/office/drawing/2016/ink" xmlns:am3d="http://schemas.microsoft.com/office/drawing/2017/model3d" xmlns:o="urn:schemas-microsoft-com:office:office" xmlns:r="http://schemas.openxmlformats.org/officeDocument/2006/relationships" xmlns:m="http://schemas.openxmlformats.org/officeDocument/2006/math" xmlns:v="urn:schemas-microsoft-com:vml" xmlns:wp14="http://schemas.microsoft.com/office/word/2010/wordprocessingDrawing" xmlns:wp="http://schemas.openxmlformats.org/drawingml/2006/wordprocessingDrawing" xmlns:w10="urn:schemas-microsoft-com:office:word" xmlns:w="http://schemas.openxmlformats.org/wordprocessingml/2006/main" xmlns:w14="http://schemas.microsoft.com/office/word/2010/wordml" xmlns:w15="http://schemas.microsoft.com/office/word/2012/wordml" xmlns:w16cex="http://schemas.microsoft.com/office/word/2018/wordml/cex" xmlns:w16cid="http://schemas.microsoft.com/office/word/2016/wordml/cid" xmlns:w16="http://schemas.microsoft.com/office/word/2018/wordml" xmlns:w16sdtdh="http://schemas.microsoft.com/office/word/2020/wordml/sdtdatahash" xmlns:w16se="http://schemas.microsoft.com/office/word/2015/wordml/symex" xmlns:wpg="http://schemas.microsoft.com/office/word/2010/wordprocessingGroup" xmlns:wpi="http://schemas.microsoft.com/office/word/2010/wordprocessingInk" xmlns:wne="http://schemas.microsoft.com/office/word/2006/wordml" xmlns:wps="http://schemas.microsoft.com/office/word/2010/wordprocessingShape" mc:Ignorable="w14 w15 w16se w16cid w16 w16cex w16sdtdh wp14">
   <w:footnote w:type="separator" w:id="-1">
     <w:p>
       <w:pPr>
@@ -8045,7 +8030,7 @@
 </file>
 
 <file path=word/header1.xml><?xml version="1.0" encoding="utf-8"?>
-<w:hdr xmlns:wpc="http://schemas.microsoft.com/office/word/2010/wordprocessingCanvas" xmlns:cx="http://schemas.microsoft.com/office/drawing/2014/chartex" xmlns:cx1="http://schemas.microsoft.com/office/drawing/2015/9/8/chartex" xmlns:cx2="http://schemas.microsoft.com/office/drawing/2015/10/21/chartex" xmlns:cx3="http://schemas.microsoft.com/office/drawing/2016/5/9/chartex" xmlns:cx4="http://schemas.microsoft.com/office/drawing/2016/5/10/chartex" xmlns:cx5="http://schemas.microsoft.com/office/drawing/2016/5/11/chartex" xmlns:cx6="http://schemas.microsoft.com/office/drawing/2016/5/12/chartex" xmlns:cx7="http://schemas.microsoft.com/office/drawing/2016/5/13/chartex" xmlns:cx8="http://schemas.microsoft.com/office/drawing/2016/5/14/chartex" xmlns:mc="http://schemas.openxmlformats.org/markup-compatibility/2006" xmlns:aink="http://schemas.microsoft.com/office/drawing/2016/ink" xmlns:am3d="http://schemas.microsoft.com/office/drawing/2017/model3d" xmlns:o="urn:schemas-microsoft-com:office:office" xmlns:r="http://schemas.openxmlformats.org/officeDocument/2006/relationships" xmlns:m="http://schemas.openxmlformats.org/officeDocument/2006/math" xmlns:v="urn:schemas-microsoft-com:vml" xmlns:wp14="http://schemas.microsoft.com/office/word/2010/wordprocessingDrawing" xmlns:wp="http://schemas.openxmlformats.org/drawingml/2006/wordprocessingDrawing" xmlns:w10="urn:schemas-microsoft-com:office:word" xmlns:w="http://schemas.openxmlformats.org/wordprocessingml/2006/main" xmlns:w14="http://schemas.microsoft.com/office/word/2010/wordml" xmlns:w15="http://schemas.microsoft.com/office/word/2012/wordml" xmlns:w16cex="http://schemas.microsoft.com/office/word/2018/wordml/cex" xmlns:w16cid="http://schemas.microsoft.com/office/word/2016/wordml/cid" xmlns:w16="http://schemas.microsoft.com/office/word/2018/wordml" xmlns:w16se="http://schemas.microsoft.com/office/word/2015/wordml/symex" xmlns:wpg="http://schemas.microsoft.com/office/word/2010/wordprocessingGroup" xmlns:wpi="http://schemas.microsoft.com/office/word/2010/wordprocessingInk" xmlns:wne="http://schemas.microsoft.com/office/word/2006/wordml" xmlns:wps="http://schemas.microsoft.com/office/word/2010/wordprocessingShape" mc:Ignorable="w14 w15 w16se w16cid w16 w16cex wp14">
+<w:hdr xmlns:wpc="http://schemas.microsoft.com/office/word/2010/wordprocessingCanvas" xmlns:cx="http://schemas.microsoft.com/office/drawing/2014/chartex" xmlns:cx1="http://schemas.microsoft.com/office/drawing/2015/9/8/chartex" xmlns:cx2="http://schemas.microsoft.com/office/drawing/2015/10/21/chartex" xmlns:cx3="http://schemas.microsoft.com/office/drawing/2016/5/9/chartex" xmlns:cx4="http://schemas.microsoft.com/office/drawing/2016/5/10/chartex" xmlns:cx5="http://schemas.microsoft.com/office/drawing/2016/5/11/chartex" xmlns:cx6="http://schemas.microsoft.com/office/drawing/2016/5/12/chartex" xmlns:cx7="http://schemas.microsoft.com/office/drawing/2016/5/13/chartex" xmlns:cx8="http://schemas.microsoft.com/office/drawing/2016/5/14/chartex" xmlns:mc="http://schemas.openxmlformats.org/markup-compatibility/2006" xmlns:aink="http://schemas.microsoft.com/office/drawing/2016/ink" xmlns:am3d="http://schemas.microsoft.com/office/drawing/2017/model3d" xmlns:o="urn:schemas-microsoft-com:office:office" xmlns:r="http://schemas.openxmlformats.org/officeDocument/2006/relationships" xmlns:m="http://schemas.openxmlformats.org/officeDocument/2006/math" xmlns:v="urn:schemas-microsoft-com:vml" xmlns:wp14="http://schemas.microsoft.com/office/word/2010/wordprocessingDrawing" xmlns:wp="http://schemas.openxmlformats.org/drawingml/2006/wordprocessingDrawing" xmlns:w10="urn:schemas-microsoft-com:office:word" xmlns:w="http://schemas.openxmlformats.org/wordprocessingml/2006/main" xmlns:w14="http://schemas.microsoft.com/office/word/2010/wordml" xmlns:w15="http://schemas.microsoft.com/office/word/2012/wordml" xmlns:w16cex="http://schemas.microsoft.com/office/word/2018/wordml/cex" xmlns:w16cid="http://schemas.microsoft.com/office/word/2016/wordml/cid" xmlns:w16="http://schemas.microsoft.com/office/word/2018/wordml" xmlns:w16sdtdh="http://schemas.microsoft.com/office/word/2020/wordml/sdtdatahash" xmlns:w16se="http://schemas.microsoft.com/office/word/2015/wordml/symex" xmlns:wpg="http://schemas.microsoft.com/office/word/2010/wordprocessingGroup" xmlns:wpi="http://schemas.microsoft.com/office/word/2010/wordprocessingInk" xmlns:wne="http://schemas.microsoft.com/office/word/2006/wordml" xmlns:wps="http://schemas.microsoft.com/office/word/2010/wordprocessingShape" mc:Ignorable="w14 w15 w16se w16cid w16 w16cex w16sdtdh wp14">
   <w:tbl>
     <w:tblPr>
       <w:tblW w:w="10667" w:type="dxa"/>
@@ -8167,7 +8152,19 @@
               <w:sz w:val="28"/>
               <w:szCs w:val="28"/>
             </w:rPr>
-            <w:t>Private High School for Digital Sciences "</w:t>
+            <w:t xml:space="preserve">Private High School for Digital Sciences </w:t>
+          </w:r>
+          <w:r>
+            <w:rPr>
+              <w:rFonts w:eastAsia="Times New Roman" w:cs="Calibri"/>
+              <w:b/>
+              <w:color w:val="2A7A87"/>
+              <w:spacing w:val="2"/>
+              <w:kern w:val="36"/>
+              <w:sz w:val="28"/>
+              <w:szCs w:val="28"/>
+            </w:rPr>
+            <w:t>“</w:t>
           </w:r>
           <w:r>
             <w:rPr>
@@ -8289,7 +8286,7 @@
 </file>
 
 <file path=word/numbering.xml><?xml version="1.0" encoding="utf-8"?>
-<w:numbering xmlns:wpc="http://schemas.microsoft.com/office/word/2010/wordprocessingCanvas" xmlns:cx="http://schemas.microsoft.com/office/drawing/2014/chartex" xmlns:cx1="http://schemas.microsoft.com/office/drawing/2015/9/8/chartex" xmlns:cx2="http://schemas.microsoft.com/office/drawing/2015/10/21/chartex" xmlns:cx3="http://schemas.microsoft.com/office/drawing/2016/5/9/chartex" xmlns:cx4="http://schemas.microsoft.com/office/drawing/2016/5/10/chartex" xmlns:cx5="http://schemas.microsoft.com/office/drawing/2016/5/11/chartex" xmlns:cx6="http://schemas.microsoft.com/office/drawing/2016/5/12/chartex" xmlns:cx7="http://schemas.microsoft.com/office/drawing/2016/5/13/chartex" xmlns:cx8="http://schemas.microsoft.com/office/drawing/2016/5/14/chartex" xmlns:mc="http://schemas.openxmlformats.org/markup-compatibility/2006" xmlns:aink="http://schemas.microsoft.com/office/drawing/2016/ink" xmlns:am3d="http://schemas.microsoft.com/office/drawing/2017/model3d" xmlns:o="urn:schemas-microsoft-com:office:office" xmlns:r="http://schemas.openxmlformats.org/officeDocument/2006/relationships" xmlns:m="http://schemas.openxmlformats.org/officeDocument/2006/math" xmlns:v="urn:schemas-microsoft-com:vml" xmlns:wp14="http://schemas.microsoft.com/office/word/2010/wordprocessingDrawing" xmlns:wp="http://schemas.openxmlformats.org/drawingml/2006/wordprocessingDrawing" xmlns:w10="urn:schemas-microsoft-com:office:word" xmlns:w="http://schemas.openxmlformats.org/wordprocessingml/2006/main" xmlns:w14="http://schemas.microsoft.com/office/word/2010/wordml" xmlns:w15="http://schemas.microsoft.com/office/word/2012/wordml" xmlns:w16cex="http://schemas.microsoft.com/office/word/2018/wordml/cex" xmlns:w16cid="http://schemas.microsoft.com/office/word/2016/wordml/cid" xmlns:w16="http://schemas.microsoft.com/office/word/2018/wordml" xmlns:w16se="http://schemas.microsoft.com/office/word/2015/wordml/symex" xmlns:wpg="http://schemas.microsoft.com/office/word/2010/wordprocessingGroup" xmlns:wpi="http://schemas.microsoft.com/office/word/2010/wordprocessingInk" xmlns:wne="http://schemas.microsoft.com/office/word/2006/wordml" xmlns:wps="http://schemas.microsoft.com/office/word/2010/wordprocessingShape" mc:Ignorable="w14 w15 w16se w16cid w16 w16cex wp14">
+<w:numbering xmlns:wpc="http://schemas.microsoft.com/office/word/2010/wordprocessingCanvas" xmlns:cx="http://schemas.microsoft.com/office/drawing/2014/chartex" xmlns:cx1="http://schemas.microsoft.com/office/drawing/2015/9/8/chartex" xmlns:cx2="http://schemas.microsoft.com/office/drawing/2015/10/21/chartex" xmlns:cx3="http://schemas.microsoft.com/office/drawing/2016/5/9/chartex" xmlns:cx4="http://schemas.microsoft.com/office/drawing/2016/5/10/chartex" xmlns:cx5="http://schemas.microsoft.com/office/drawing/2016/5/11/chartex" xmlns:cx6="http://schemas.microsoft.com/office/drawing/2016/5/12/chartex" xmlns:cx7="http://schemas.microsoft.com/office/drawing/2016/5/13/chartex" xmlns:cx8="http://schemas.microsoft.com/office/drawing/2016/5/14/chartex" xmlns:mc="http://schemas.openxmlformats.org/markup-compatibility/2006" xmlns:aink="http://schemas.microsoft.com/office/drawing/2016/ink" xmlns:am3d="http://schemas.microsoft.com/office/drawing/2017/model3d" xmlns:o="urn:schemas-microsoft-com:office:office" xmlns:r="http://schemas.openxmlformats.org/officeDocument/2006/relationships" xmlns:m="http://schemas.openxmlformats.org/officeDocument/2006/math" xmlns:v="urn:schemas-microsoft-com:vml" xmlns:wp14="http://schemas.microsoft.com/office/word/2010/wordprocessingDrawing" xmlns:wp="http://schemas.openxmlformats.org/drawingml/2006/wordprocessingDrawing" xmlns:w10="urn:schemas-microsoft-com:office:word" xmlns:w="http://schemas.openxmlformats.org/wordprocessingml/2006/main" xmlns:w14="http://schemas.microsoft.com/office/word/2010/wordml" xmlns:w15="http://schemas.microsoft.com/office/word/2012/wordml" xmlns:w16cex="http://schemas.microsoft.com/office/word/2018/wordml/cex" xmlns:w16cid="http://schemas.microsoft.com/office/word/2016/wordml/cid" xmlns:w16="http://schemas.microsoft.com/office/word/2018/wordml" xmlns:w16sdtdh="http://schemas.microsoft.com/office/word/2020/wordml/sdtdatahash" xmlns:w16se="http://schemas.microsoft.com/office/word/2015/wordml/symex" xmlns:wpg="http://schemas.microsoft.com/office/word/2010/wordprocessingGroup" xmlns:wpi="http://schemas.microsoft.com/office/word/2010/wordprocessingInk" xmlns:wne="http://schemas.microsoft.com/office/word/2006/wordml" xmlns:wps="http://schemas.microsoft.com/office/word/2010/wordprocessingShape" mc:Ignorable="w14 w15 w16se w16cid w16 w16cex w16sdtdh wp14">
   <w:abstractNum w:abstractNumId="0" w15:restartNumberingAfterBreak="0">
     <w:nsid w:val="13A00DEC"/>
     <w:multiLevelType w:val="hybridMultilevel"/>
@@ -8559,7 +8556,6 @@
     <w:lvl w:ilvl="0" w:tplc="018CA32A">
       <w:start w:val="1"/>
       <w:numFmt w:val="decimal"/>
-      <w:pStyle w:val="Heading2"/>
       <w:lvlText w:val="%1."/>
       <w:lvlJc w:val="left"/>
       <w:pPr>
@@ -9119,7 +9115,7 @@
 </file>
 
 <file path=word/styles.xml><?xml version="1.0" encoding="utf-8"?>
-<w:styles xmlns:mc="http://schemas.openxmlformats.org/markup-compatibility/2006" xmlns:r="http://schemas.openxmlformats.org/officeDocument/2006/relationships" xmlns:w="http://schemas.openxmlformats.org/wordprocessingml/2006/main" xmlns:w14="http://schemas.microsoft.com/office/word/2010/wordml" xmlns:w15="http://schemas.microsoft.com/office/word/2012/wordml" xmlns:w16cex="http://schemas.microsoft.com/office/word/2018/wordml/cex" xmlns:w16cid="http://schemas.microsoft.com/office/word/2016/wordml/cid" xmlns:w16="http://schemas.microsoft.com/office/word/2018/wordml" xmlns:w16se="http://schemas.microsoft.com/office/word/2015/wordml/symex" mc:Ignorable="w14 w15 w16se w16cid w16 w16cex">
+<w:styles xmlns:mc="http://schemas.openxmlformats.org/markup-compatibility/2006" xmlns:r="http://schemas.openxmlformats.org/officeDocument/2006/relationships" xmlns:w="http://schemas.openxmlformats.org/wordprocessingml/2006/main" xmlns:w14="http://schemas.microsoft.com/office/word/2010/wordml" xmlns:w15="http://schemas.microsoft.com/office/word/2012/wordml" xmlns:w16cex="http://schemas.microsoft.com/office/word/2018/wordml/cex" xmlns:w16cid="http://schemas.microsoft.com/office/word/2016/wordml/cid" xmlns:w16="http://schemas.microsoft.com/office/word/2018/wordml" xmlns:w16sdtdh="http://schemas.microsoft.com/office/word/2020/wordml/sdtdatahash" xmlns:w16se="http://schemas.microsoft.com/office/word/2015/wordml/symex" mc:Ignorable="w14 w15 w16se w16cid w16 w16cex w16sdtdh">
   <w:docDefaults>
     <w:rPrDefault>
       <w:rPr>
@@ -9641,6 +9637,7 @@
   <w:style w:type="character" w:default="1" w:styleId="DefaultParagraphFont">
     <w:name w:val="Default Paragraph Font"/>
     <w:uiPriority w:val="1"/>
+    <w:semiHidden/>
     <w:unhideWhenUsed/>
   </w:style>
   <w:style w:type="table" w:default="1" w:styleId="TableNormal">

</xml_diff>